<commit_message>
full benchmark and so on
</commit_message>
<xml_diff>
--- a/mlr3_Notes.docx
+++ b/mlr3_Notes.docx
@@ -96,19 +96,9 @@
       </w:hyperlink>
     </w:p>
     <w:p>
-      <w:proofErr w:type="spellStart"/>
       <w:r>
-        <w:t>Survival</w:t>
+        <w:t>Survival analysis</w:t>
       </w:r>
-      <w:proofErr w:type="spellEnd"/>
-      <w:r>
-        <w:t xml:space="preserve"> </w:t>
-      </w:r>
-      <w:proofErr w:type="spellStart"/>
-      <w:r>
-        <w:t>analysis</w:t>
-      </w:r>
-      <w:proofErr w:type="spellEnd"/>
     </w:p>
     <w:p>
       <w:pPr>
@@ -119,29 +109,50 @@
         </w:numPr>
       </w:pPr>
       <w:r>
-        <w:t xml:space="preserve">Time to </w:t>
+        <w:t>Time to event data</w:t>
       </w:r>
-      <w:proofErr w:type="spellStart"/>
+    </w:p>
+    <w:p/>
+    <w:p>
+      <w:pPr>
+        <w:rPr>
+          <w:lang w:val="en-US"/>
+        </w:rPr>
+      </w:pPr>
       <w:r>
-        <w:t>event</w:t>
+        <w:rPr>
+          <w:lang w:val="en-US"/>
+        </w:rPr>
+        <w:t>Check tutorial etc for m</w:t>
       </w:r>
-      <w:proofErr w:type="spellEnd"/>
       <w:r>
-        <w:t xml:space="preserve"> data</w:t>
+        <w:rPr>
+          <w:lang w:val="en-US"/>
+        </w:rPr>
+        <w:t>ore :D</w:t>
       </w:r>
     </w:p>
     <w:p>
       <w:pPr>
-        <w:pStyle w:val="ListParagraph"/>
-        <w:numPr>
-          <w:ilvl w:val="0"/>
-          <w:numId w:val="1"/>
-        </w:numPr>
+        <w:rPr>
+          <w:lang w:val="en-US"/>
+        </w:rPr>
       </w:pPr>
     </w:p>
-    <w:p/>
-    <w:p/>
-    <w:p/>
+    <w:p>
+      <w:pPr>
+        <w:rPr>
+          <w:lang w:val="en-US"/>
+        </w:rPr>
+      </w:pPr>
+    </w:p>
+    <w:p>
+      <w:pPr>
+        <w:rPr>
+          <w:lang w:val="en-US"/>
+        </w:rPr>
+      </w:pPr>
+    </w:p>
     <w:sectPr>
       <w:pgSz w:w="11906" w:h="16838"/>
       <w:pgMar w:top="1440" w:right="1440" w:bottom="1440" w:left="1440" w:header="708" w:footer="708" w:gutter="0"/>

</xml_diff>